<commit_message>
Updatef the apis done
</commit_message>
<xml_diff>
--- a/DoctorSchedulerAPI/Postman/DoctorAppointmentSchedulerPostmanURL.docx
+++ b/DoctorSchedulerAPI/Postman/DoctorAppointmentSchedulerPostmanURL.docx
@@ -5,6 +5,26 @@
     <w:p>
       <w:pPr>
         <w:rPr>
+          <w:lang w:val="en-US"/>
+        </w:rPr>
+      </w:pPr>
+      <w:r>
+        <w:rPr>
+          <w:lang w:val="en-US"/>
+        </w:rPr>
+        <w:t xml:space="preserve">   </w:t>
+      </w:r>
+      <w:r>
+        <w:rPr>
+          <w:lang w:val="en-US"/>
+        </w:rPr>
+        <w:t xml:space="preserve">                           </w:t>
+      </w:r>
+    </w:p>
+    <w:p>
+      <w:pPr>
+        <w:ind w:firstLine="720"/>
+        <w:rPr>
           <w:b/>
           <w:bCs/>
           <w:sz w:val="28"/>
@@ -16,15 +36,8 @@
         <w:rPr>
           <w:lang w:val="en-US"/>
         </w:rPr>
-        <w:t xml:space="preserve">   </w:t>
-      </w:r>
-      <w:r>
-        <w:rPr>
-          <w:lang w:val="en-US"/>
-        </w:rPr>
-        <w:t xml:space="preserve">                            </w:t>
-      </w:r>
-      <w:proofErr w:type="spellStart"/>
+        <w:t xml:space="preserve"> </w:t>
+      </w:r>
       <w:r>
         <w:rPr>
           <w:b/>
@@ -33,9 +46,8 @@
           <w:szCs w:val="28"/>
           <w:lang w:val="en-US"/>
         </w:rPr>
-        <w:t>DoctorAppointmentScheduler</w:t>
-      </w:r>
-      <w:proofErr w:type="spellEnd"/>
+        <w:t>DoctorAppointmentScheduler WebAPI   Post</w:t>
+      </w:r>
       <w:r>
         <w:rPr>
           <w:b/>
@@ -44,9 +56,8 @@
           <w:szCs w:val="28"/>
           <w:lang w:val="en-US"/>
         </w:rPr>
-        <w:t xml:space="preserve"> </w:t>
-      </w:r>
-      <w:proofErr w:type="spellStart"/>
+        <w:t>m</w:t>
+      </w:r>
       <w:r>
         <w:rPr>
           <w:b/>
@@ -55,9 +66,8 @@
           <w:szCs w:val="28"/>
           <w:lang w:val="en-US"/>
         </w:rPr>
-        <w:t>WebAPI</w:t>
-      </w:r>
-      <w:proofErr w:type="spellEnd"/>
+        <w:t>an</w:t>
+      </w:r>
       <w:r>
         <w:rPr>
           <w:b/>
@@ -66,62 +76,246 @@
           <w:szCs w:val="28"/>
           <w:lang w:val="en-US"/>
         </w:rPr>
-        <w:t xml:space="preserve">   </w:t>
-      </w:r>
-      <w:proofErr w:type="spellStart"/>
-      <w:r>
+        <w:t>URL</w:t>
+      </w:r>
+    </w:p>
+    <w:p>
+      <w:pPr>
+        <w:rPr>
+          <w:lang w:val="en-US"/>
+        </w:rPr>
+      </w:pPr>
+    </w:p>
+    <w:p>
+      <w:pPr>
+        <w:rPr>
+          <w:lang w:val="en-US"/>
+        </w:rPr>
+      </w:pPr>
+    </w:p>
+    <w:p>
+      <w:pPr>
         <w:rPr>
           <w:b/>
           <w:bCs/>
-          <w:sz w:val="28"/>
-          <w:szCs w:val="28"/>
-          <w:lang w:val="en-US"/>
-        </w:rPr>
-        <w:t>Post</w:t>
-      </w:r>
+          <w:sz w:val="24"/>
+          <w:szCs w:val="24"/>
+          <w:lang w:val="en-US"/>
+        </w:rPr>
+      </w:pPr>
       <w:r>
         <w:rPr>
           <w:b/>
           <w:bCs/>
-          <w:sz w:val="28"/>
-          <w:szCs w:val="28"/>
-          <w:lang w:val="en-US"/>
-        </w:rPr>
-        <w:t>m</w:t>
-      </w:r>
-      <w:r>
+          <w:sz w:val="24"/>
+          <w:szCs w:val="24"/>
+          <w:lang w:val="en-US"/>
+        </w:rPr>
+        <w:t>Doctors</w:t>
+      </w:r>
+    </w:p>
+    <w:p>
+      <w:pPr>
+        <w:rPr>
+          <w:rStyle w:val="Hyperlink"/>
+          <w:i/>
+          <w:iCs/>
+          <w:color w:val="auto"/>
+          <w:lang w:val="en-US"/>
+        </w:rPr>
+      </w:pPr>
+      <w:r>
+        <w:rPr>
+          <w:rStyle w:val="Hyperlink"/>
+          <w:i/>
+          <w:iCs/>
+          <w:color w:val="auto"/>
+          <w:lang w:val="en-US"/>
+        </w:rPr>
+        <w:t xml:space="preserve">List all </w:t>
+      </w:r>
+      <w:r>
+        <w:rPr>
+          <w:rStyle w:val="Hyperlink"/>
+          <w:i/>
+          <w:iCs/>
+          <w:color w:val="auto"/>
+          <w:lang w:val="en-US"/>
+        </w:rPr>
+        <w:t>Doctors</w:t>
+      </w:r>
+    </w:p>
+    <w:p>
+      <w:pPr>
+        <w:rPr>
+          <w:lang w:val="en-US"/>
+        </w:rPr>
+      </w:pPr>
+      <w:r>
+        <w:rPr>
+          <w:rFonts w:ascii="Helvetica" w:hAnsi="Helvetica" w:cs="Helvetica"/>
+          <w:color w:val="505050"/>
+          <w:sz w:val="18"/>
+          <w:szCs w:val="18"/>
+          <w:shd w:val="clear" w:color="auto" w:fill="FFFFFF"/>
+          <w:lang w:val="en-US"/>
+        </w:rPr>
+        <w:t xml:space="preserve">         </w:t>
+      </w:r>
+      <w:r>
+        <w:rPr>
+          <w:rFonts w:ascii="Helvetica" w:hAnsi="Helvetica" w:cs="Helvetica"/>
+          <w:color w:val="505050"/>
+          <w:sz w:val="18"/>
+          <w:szCs w:val="18"/>
+          <w:shd w:val="clear" w:color="auto" w:fill="FFFFFF"/>
+        </w:rPr>
+        <w:t>https://localhost:44319/api/Doctors/</w:t>
+      </w:r>
+    </w:p>
+    <w:p>
+      <w:pPr>
         <w:rPr>
           <w:b/>
           <w:bCs/>
-          <w:sz w:val="28"/>
-          <w:szCs w:val="28"/>
-          <w:lang w:val="en-US"/>
-        </w:rPr>
-        <w:t>an</w:t>
+          <w:i/>
+          <w:iCs/>
+          <w:u w:val="single"/>
+          <w:lang w:val="en-US"/>
+        </w:rPr>
+      </w:pPr>
+      <w:r>
+        <w:rPr>
+          <w:i/>
+          <w:iCs/>
+          <w:u w:val="single"/>
+          <w:lang w:val="en-US"/>
+        </w:rPr>
+        <w:t xml:space="preserve"> </w:t>
+      </w:r>
+      <w:r>
+        <w:rPr>
+          <w:i/>
+          <w:iCs/>
+          <w:u w:val="single"/>
+          <w:lang w:val="en-US"/>
+        </w:rPr>
+        <w:t>Search</w:t>
+      </w:r>
+      <w:r>
+        <w:rPr>
+          <w:i/>
+          <w:iCs/>
+          <w:u w:val="single"/>
+          <w:lang w:val="en-US"/>
+        </w:rPr>
+        <w:t xml:space="preserve"> doctors by </w:t>
+      </w:r>
+      <w:r>
+        <w:rPr>
+          <w:i/>
+          <w:iCs/>
+          <w:u w:val="single"/>
+          <w:lang w:val="en-US"/>
+        </w:rPr>
+        <w:t>N</w:t>
+      </w:r>
+      <w:r>
+        <w:rPr>
+          <w:i/>
+          <w:iCs/>
+          <w:u w:val="single"/>
+          <w:lang w:val="en-US"/>
+        </w:rPr>
+        <w:t>ame,</w:t>
+      </w:r>
+      <w:r>
+        <w:rPr>
+          <w:i/>
+          <w:iCs/>
+          <w:u w:val="single"/>
+          <w:lang w:val="en-US"/>
+        </w:rPr>
+        <w:t xml:space="preserve"> Specialists</w:t>
+      </w:r>
+      <w:r>
+        <w:rPr>
+          <w:i/>
+          <w:iCs/>
+          <w:u w:val="single"/>
+          <w:lang w:val="en-US"/>
+        </w:rPr>
+        <w:t xml:space="preserve"> and qualificatio</w:t>
       </w:r>
       <w:r>
         <w:rPr>
           <w:b/>
           <w:bCs/>
-          <w:sz w:val="28"/>
-          <w:szCs w:val="28"/>
-          <w:lang w:val="en-US"/>
-        </w:rPr>
-        <w:t>URL</w:t>
-      </w:r>
-      <w:proofErr w:type="spellEnd"/>
-    </w:p>
-    <w:p>
-      <w:pPr>
-        <w:rPr>
-          <w:lang w:val="en-US"/>
-        </w:rPr>
-      </w:pPr>
-    </w:p>
-    <w:p>
-      <w:pPr>
-        <w:rPr>
-          <w:lang w:val="en-US"/>
+          <w:i/>
+          <w:iCs/>
+          <w:u w:val="single"/>
+          <w:lang w:val="en-US"/>
+        </w:rPr>
+        <w:t>n</w:t>
+      </w:r>
+    </w:p>
+    <w:p>
+      <w:pPr>
+        <w:pStyle w:val="ListParagraph"/>
+        <w:rPr>
+          <w:lang w:val="en-US"/>
+        </w:rPr>
+      </w:pPr>
+      <w:r>
+        <w:rPr>
+          <w:rFonts w:ascii="Helvetica" w:hAnsi="Helvetica" w:cs="Helvetica"/>
+          <w:color w:val="505050"/>
+          <w:sz w:val="18"/>
+          <w:szCs w:val="18"/>
+          <w:shd w:val="clear" w:color="auto" w:fill="FFFFFF"/>
+        </w:rPr>
+        <w:t>https://localhost:44319/api/Doctors/GetDoctor?name= ""&amp;Specialization= ""&amp;Qualification=MD</w:t>
+      </w:r>
+    </w:p>
+    <w:p>
+      <w:pPr>
+        <w:pStyle w:val="ListParagraph"/>
+        <w:rPr>
+          <w:lang w:val="en-US"/>
+        </w:rPr>
+      </w:pPr>
+      <w:r>
+        <w:rPr>
+          <w:rFonts w:ascii="Helvetica" w:hAnsi="Helvetica" w:cs="Helvetica"/>
+          <w:color w:val="505050"/>
+          <w:sz w:val="18"/>
+          <w:szCs w:val="18"/>
+          <w:shd w:val="clear" w:color="auto" w:fill="FFFFFF"/>
+        </w:rPr>
+        <w:t>https://localhost:44319/api/Doctors/GetDoctor?name= ""&amp;Specialization=Cardiologist&amp;Qualification=MD</w:t>
+      </w:r>
+    </w:p>
+    <w:p>
+      <w:pPr>
+        <w:pStyle w:val="ListParagraph"/>
+        <w:rPr>
+          <w:rFonts w:ascii="Helvetica" w:hAnsi="Helvetica" w:cs="Helvetica"/>
+          <w:color w:val="505050"/>
+          <w:sz w:val="18"/>
+          <w:szCs w:val="18"/>
+          <w:shd w:val="clear" w:color="auto" w:fill="FFFFFF"/>
+        </w:rPr>
+      </w:pPr>
+    </w:p>
+    <w:p>
+      <w:pPr>
+        <w:pStyle w:val="ListParagraph"/>
+        <w:rPr>
+          <w:rFonts w:ascii="Helvetica" w:hAnsi="Helvetica" w:cs="Helvetica"/>
+          <w:color w:val="505050"/>
+          <w:sz w:val="18"/>
+          <w:szCs w:val="18"/>
+          <w:shd w:val="clear" w:color="auto" w:fill="FFFFFF"/>
         </w:rPr>
       </w:pPr>
     </w:p>
@@ -130,6 +324,8 @@
         <w:rPr>
           <w:b/>
           <w:bCs/>
+          <w:sz w:val="24"/>
+          <w:szCs w:val="24"/>
           <w:lang w:val="en-US"/>
         </w:rPr>
       </w:pPr>
@@ -137,45 +333,51 @@
         <w:rPr>
           <w:b/>
           <w:bCs/>
-          <w:lang w:val="en-US"/>
-        </w:rPr>
-        <w:t>List All Doctors</w:t>
-      </w:r>
-    </w:p>
-    <w:p>
-      <w:pPr>
-        <w:pStyle w:val="ListParagraph"/>
-        <w:numPr>
-          <w:ilvl w:val="0"/>
-          <w:numId w:val="1"/>
-        </w:numPr>
-        <w:rPr>
-          <w:lang w:val="en-US"/>
-        </w:rPr>
-      </w:pPr>
-      <w:r>
-        <w:rPr>
-          <w:rFonts w:ascii="Helvetica" w:hAnsi="Helvetica" w:cs="Helvetica"/>
-          <w:color w:val="505050"/>
-          <w:sz w:val="18"/>
-          <w:szCs w:val="18"/>
-          <w:shd w:val="clear" w:color="auto" w:fill="FFFFFF"/>
-        </w:rPr>
-        <w:t>https://localhost:44319/api/Doctors/</w:t>
-      </w:r>
-    </w:p>
-    <w:p>
-      <w:pPr>
-        <w:rPr>
-          <w:lang w:val="en-US"/>
-        </w:rPr>
-      </w:pPr>
+          <w:sz w:val="24"/>
+          <w:szCs w:val="24"/>
+          <w:lang w:val="en-US"/>
+        </w:rPr>
+        <w:t>Patients</w:t>
+      </w:r>
     </w:p>
     <w:p>
       <w:pPr>
         <w:rPr>
           <w:b/>
           <w:bCs/>
+          <w:i/>
+          <w:iCs/>
+          <w:u w:val="single"/>
+          <w:lang w:val="en-US"/>
+        </w:rPr>
+      </w:pPr>
+      <w:r>
+        <w:rPr>
+          <w:rStyle w:val="Hyperlink"/>
+          <w:i/>
+          <w:iCs/>
+          <w:color w:val="auto"/>
+          <w:lang w:val="en-US"/>
+        </w:rPr>
+        <w:t xml:space="preserve">List all </w:t>
+      </w:r>
+      <w:r>
+        <w:rPr>
+          <w:rStyle w:val="Hyperlink"/>
+          <w:i/>
+          <w:iCs/>
+          <w:color w:val="auto"/>
+          <w:lang w:val="en-US"/>
+        </w:rPr>
+        <w:t>Patients</w:t>
+      </w:r>
+    </w:p>
+    <w:p>
+      <w:pPr>
+        <w:rPr>
+          <w:rStyle w:val="Hyperlink"/>
+          <w:color w:val="auto"/>
+          <w:u w:val="none"/>
           <w:lang w:val="en-US"/>
         </w:rPr>
       </w:pPr>
@@ -187,173 +389,10 @@
       </w:r>
       <w:r>
         <w:rPr>
-          <w:b/>
-          <w:bCs/>
-          <w:lang w:val="en-US"/>
-        </w:rPr>
-        <w:t>Search</w:t>
-      </w:r>
-      <w:r>
-        <w:rPr>
-          <w:b/>
-          <w:bCs/>
-          <w:lang w:val="en-US"/>
-        </w:rPr>
-        <w:t xml:space="preserve"> doctors by </w:t>
-      </w:r>
-      <w:proofErr w:type="spellStart"/>
-      <w:r>
-        <w:rPr>
-          <w:b/>
-          <w:bCs/>
-          <w:lang w:val="en-US"/>
-        </w:rPr>
-        <w:t>N</w:t>
-      </w:r>
-      <w:r>
-        <w:rPr>
-          <w:b/>
-          <w:bCs/>
-          <w:lang w:val="en-US"/>
-        </w:rPr>
-        <w:t>ame,Specilist</w:t>
-      </w:r>
-      <w:proofErr w:type="spellEnd"/>
-      <w:r>
-        <w:rPr>
-          <w:b/>
-          <w:bCs/>
-          <w:lang w:val="en-US"/>
-        </w:rPr>
-        <w:t xml:space="preserve"> and qualification</w:t>
-      </w:r>
-    </w:p>
-    <w:p>
-      <w:pPr>
-        <w:pStyle w:val="ListParagraph"/>
-        <w:numPr>
-          <w:ilvl w:val="0"/>
-          <w:numId w:val="1"/>
-        </w:numPr>
-        <w:rPr>
-          <w:lang w:val="en-US"/>
-        </w:rPr>
-      </w:pPr>
-      <w:r>
-        <w:rPr>
-          <w:rFonts w:ascii="Helvetica" w:hAnsi="Helvetica" w:cs="Helvetica"/>
-          <w:color w:val="505050"/>
-          <w:sz w:val="18"/>
-          <w:szCs w:val="18"/>
-          <w:shd w:val="clear" w:color="auto" w:fill="FFFFFF"/>
-        </w:rPr>
-        <w:t>https://localhost:44319/api/Doctors/GetDoctor?name= ""&amp;Specialization= ""&amp;Qualification=MD</w:t>
-      </w:r>
-    </w:p>
-    <w:p>
-      <w:pPr>
-        <w:pStyle w:val="ListParagraph"/>
-        <w:numPr>
-          <w:ilvl w:val="0"/>
-          <w:numId w:val="1"/>
-        </w:numPr>
-        <w:rPr>
-          <w:lang w:val="en-US"/>
-        </w:rPr>
-      </w:pPr>
-      <w:r>
-        <w:rPr>
-          <w:rFonts w:ascii="Helvetica" w:hAnsi="Helvetica" w:cs="Helvetica"/>
-          <w:color w:val="505050"/>
-          <w:sz w:val="18"/>
-          <w:szCs w:val="18"/>
-          <w:shd w:val="clear" w:color="auto" w:fill="FFFFFF"/>
-        </w:rPr>
-        <w:t>https://localhost:44319/api/Doctors/GetDoctor?name= ""&amp;Specialization=</w:t>
-      </w:r>
-      <w:proofErr w:type="spellStart"/>
-      <w:r>
-        <w:rPr>
-          <w:rFonts w:ascii="Helvetica" w:hAnsi="Helvetica" w:cs="Helvetica"/>
-          <w:color w:val="505050"/>
-          <w:sz w:val="18"/>
-          <w:szCs w:val="18"/>
-          <w:shd w:val="clear" w:color="auto" w:fill="FFFFFF"/>
-        </w:rPr>
-        <w:t>Cardiologist&amp;Qualification</w:t>
-      </w:r>
-      <w:proofErr w:type="spellEnd"/>
-      <w:r>
-        <w:rPr>
-          <w:rFonts w:ascii="Helvetica" w:hAnsi="Helvetica" w:cs="Helvetica"/>
-          <w:color w:val="505050"/>
-          <w:sz w:val="18"/>
-          <w:szCs w:val="18"/>
-          <w:shd w:val="clear" w:color="auto" w:fill="FFFFFF"/>
-        </w:rPr>
-        <w:t>=MD</w:t>
-      </w:r>
-    </w:p>
-    <w:p>
-      <w:pPr>
-        <w:pStyle w:val="ListParagraph"/>
-        <w:rPr>
-          <w:rFonts w:ascii="Helvetica" w:hAnsi="Helvetica" w:cs="Helvetica"/>
-          <w:color w:val="505050"/>
-          <w:sz w:val="18"/>
-          <w:szCs w:val="18"/>
-          <w:shd w:val="clear" w:color="auto" w:fill="FFFFFF"/>
-        </w:rPr>
-      </w:pPr>
-    </w:p>
-    <w:p>
-      <w:pPr>
-        <w:pStyle w:val="ListParagraph"/>
-        <w:rPr>
-          <w:rFonts w:ascii="Helvetica" w:hAnsi="Helvetica" w:cs="Helvetica"/>
-          <w:color w:val="505050"/>
-          <w:sz w:val="18"/>
-          <w:szCs w:val="18"/>
-          <w:shd w:val="clear" w:color="auto" w:fill="FFFFFF"/>
-        </w:rPr>
-      </w:pPr>
-    </w:p>
-    <w:p>
-      <w:pPr>
-        <w:rPr>
-          <w:b/>
-          <w:bCs/>
-          <w:lang w:val="en-US"/>
-        </w:rPr>
-      </w:pPr>
-      <w:r>
-        <w:rPr>
-          <w:b/>
-          <w:bCs/>
-          <w:lang w:val="en-US"/>
-        </w:rPr>
-        <w:t xml:space="preserve">List All </w:t>
-      </w:r>
-      <w:r>
-        <w:rPr>
-          <w:b/>
-          <w:bCs/>
-          <w:lang w:val="en-US"/>
-        </w:rPr>
-        <w:t>Patients</w:t>
-      </w:r>
-    </w:p>
-    <w:p>
-      <w:pPr>
-        <w:pStyle w:val="ListParagraph"/>
-        <w:numPr>
-          <w:ilvl w:val="0"/>
-          <w:numId w:val="1"/>
-        </w:numPr>
-        <w:rPr>
-          <w:lang w:val="en-US"/>
-        </w:rPr>
-      </w:pPr>
+          <w:lang w:val="en-US"/>
+        </w:rPr>
+        <w:tab/>
+      </w:r>
       <w:hyperlink r:id="rId8" w:history="1">
         <w:r>
           <w:rPr>
@@ -391,21 +430,810 @@
     <w:p>
       <w:pPr>
         <w:rPr>
-          <w:lang w:val="en-US"/>
-        </w:rPr>
-      </w:pPr>
-    </w:p>
-    <w:p>
-      <w:pPr>
-        <w:rPr>
-          <w:lang w:val="en-US"/>
-        </w:rPr>
-      </w:pPr>
+          <w:rStyle w:val="Hyperlink"/>
+          <w:color w:val="auto"/>
+          <w:u w:val="none"/>
+          <w:lang w:val="en-US"/>
+        </w:rPr>
+      </w:pPr>
+      <w:r>
+        <w:rPr>
+          <w:rStyle w:val="Hyperlink"/>
+          <w:color w:val="auto"/>
+          <w:u w:val="none"/>
+          <w:lang w:val="en-US"/>
+        </w:rPr>
+        <w:t xml:space="preserve"> </w:t>
+      </w:r>
+    </w:p>
+    <w:p>
+      <w:pPr>
+        <w:rPr>
+          <w:rStyle w:val="Hyperlink"/>
+          <w:b/>
+          <w:bCs/>
+          <w:color w:val="auto"/>
+          <w:sz w:val="24"/>
+          <w:szCs w:val="24"/>
+          <w:u w:val="none"/>
+          <w:lang w:val="en-US"/>
+        </w:rPr>
+      </w:pPr>
+      <w:r>
+        <w:rPr>
+          <w:rStyle w:val="Hyperlink"/>
+          <w:b/>
+          <w:bCs/>
+          <w:color w:val="auto"/>
+          <w:sz w:val="24"/>
+          <w:szCs w:val="24"/>
+          <w:u w:val="none"/>
+          <w:lang w:val="en-US"/>
+        </w:rPr>
+        <w:t>Appointments</w:t>
+      </w:r>
+    </w:p>
+    <w:p>
+      <w:pPr>
+        <w:rPr>
+          <w:rStyle w:val="Hyperlink"/>
+          <w:i/>
+          <w:iCs/>
+          <w:color w:val="auto"/>
+          <w:lang w:val="en-US"/>
+        </w:rPr>
+      </w:pPr>
+      <w:r>
+        <w:rPr>
+          <w:rStyle w:val="Hyperlink"/>
+          <w:i/>
+          <w:iCs/>
+          <w:color w:val="auto"/>
+          <w:lang w:val="en-US"/>
+        </w:rPr>
+        <w:t>List all Appointments</w:t>
+      </w:r>
+      <w:r>
+        <w:rPr>
+          <w:rStyle w:val="Hyperlink"/>
+          <w:i/>
+          <w:iCs/>
+          <w:color w:val="auto"/>
+          <w:lang w:val="en-US"/>
+        </w:rPr>
+        <w:t>-HttpGet</w:t>
+      </w:r>
       <w:bookmarkStart w:id="0" w:name="_GoBack"/>
       <w:bookmarkEnd w:id="0"/>
     </w:p>
     <w:p>
       <w:pPr>
+        <w:rPr>
+          <w:lang w:val="en-US"/>
+        </w:rPr>
+      </w:pPr>
+      <w:r>
+        <w:rPr>
+          <w:rFonts w:ascii="Helvetica" w:hAnsi="Helvetica" w:cs="Helvetica"/>
+          <w:color w:val="505050"/>
+          <w:sz w:val="18"/>
+          <w:szCs w:val="18"/>
+          <w:shd w:val="clear" w:color="auto" w:fill="FFFFFF"/>
+        </w:rPr>
+        <w:t>https://localhost:44319/api/Appointments/</w:t>
+      </w:r>
+    </w:p>
+    <w:p>
+      <w:pPr>
+        <w:rPr>
+          <w:rFonts w:ascii="Helvetica" w:hAnsi="Helvetica" w:cs="Helvetica"/>
+          <w:color w:val="505050"/>
+          <w:sz w:val="18"/>
+          <w:szCs w:val="18"/>
+          <w:shd w:val="clear" w:color="auto" w:fill="FFFFFF"/>
+          <w:lang w:val="en-US"/>
+        </w:rPr>
+      </w:pPr>
+    </w:p>
+    <w:p>
+      <w:pPr>
+        <w:rPr>
+          <w:rFonts w:cstheme="minorHAnsi"/>
+          <w:i/>
+          <w:iCs/>
+          <w:u w:val="single"/>
+          <w:lang w:val="en-US"/>
+        </w:rPr>
+      </w:pPr>
+      <w:r>
+        <w:rPr>
+          <w:rFonts w:cstheme="minorHAnsi"/>
+          <w:i/>
+          <w:iCs/>
+          <w:color w:val="505050"/>
+          <w:u w:val="single"/>
+          <w:shd w:val="clear" w:color="auto" w:fill="FFFFFF"/>
+          <w:lang w:val="en-US"/>
+        </w:rPr>
+        <w:t xml:space="preserve">Get </w:t>
+      </w:r>
+      <w:r>
+        <w:rPr>
+          <w:rFonts w:cstheme="minorHAnsi"/>
+          <w:i/>
+          <w:iCs/>
+          <w:color w:val="505050"/>
+          <w:u w:val="single"/>
+          <w:shd w:val="clear" w:color="auto" w:fill="FFFFFF"/>
+        </w:rPr>
+        <w:t>Appointment</w:t>
+      </w:r>
+      <w:r>
+        <w:rPr>
+          <w:rFonts w:cstheme="minorHAnsi"/>
+          <w:i/>
+          <w:iCs/>
+          <w:color w:val="505050"/>
+          <w:u w:val="single"/>
+          <w:shd w:val="clear" w:color="auto" w:fill="FFFFFF"/>
+          <w:lang w:val="en-US"/>
+        </w:rPr>
+        <w:t xml:space="preserve"> </w:t>
+      </w:r>
+      <w:r>
+        <w:rPr>
+          <w:rFonts w:cstheme="minorHAnsi"/>
+          <w:i/>
+          <w:iCs/>
+          <w:color w:val="505050"/>
+          <w:u w:val="single"/>
+          <w:shd w:val="clear" w:color="auto" w:fill="FFFFFF"/>
+        </w:rPr>
+        <w:t>By</w:t>
+      </w:r>
+      <w:r>
+        <w:rPr>
+          <w:rFonts w:cstheme="minorHAnsi"/>
+          <w:i/>
+          <w:iCs/>
+          <w:color w:val="505050"/>
+          <w:u w:val="single"/>
+          <w:shd w:val="clear" w:color="auto" w:fill="FFFFFF"/>
+          <w:lang w:val="en-US"/>
+        </w:rPr>
+        <w:t xml:space="preserve"> passing </w:t>
+      </w:r>
+      <w:r>
+        <w:rPr>
+          <w:rFonts w:cstheme="minorHAnsi"/>
+          <w:i/>
+          <w:iCs/>
+          <w:color w:val="505050"/>
+          <w:u w:val="single"/>
+          <w:shd w:val="clear" w:color="auto" w:fill="FFFFFF"/>
+        </w:rPr>
+        <w:t>Doctor</w:t>
+      </w:r>
+      <w:r>
+        <w:rPr>
+          <w:rFonts w:cstheme="minorHAnsi"/>
+          <w:i/>
+          <w:iCs/>
+          <w:color w:val="505050"/>
+          <w:u w:val="single"/>
+          <w:shd w:val="clear" w:color="auto" w:fill="FFFFFF"/>
+          <w:lang w:val="en-US"/>
+        </w:rPr>
+        <w:t>Name</w:t>
+      </w:r>
+      <w:r>
+        <w:rPr>
+          <w:rFonts w:cstheme="minorHAnsi"/>
+          <w:i/>
+          <w:iCs/>
+          <w:color w:val="505050"/>
+          <w:u w:val="single"/>
+          <w:shd w:val="clear" w:color="auto" w:fill="FFFFFF"/>
+          <w:lang w:val="en-US"/>
+        </w:rPr>
+        <w:t>-HttpGet</w:t>
+      </w:r>
+    </w:p>
+    <w:p>
+      <w:pPr>
+        <w:rPr>
+          <w:rFonts w:ascii="Helvetica" w:hAnsi="Helvetica" w:cs="Helvetica"/>
+          <w:color w:val="505050"/>
+          <w:sz w:val="18"/>
+          <w:szCs w:val="18"/>
+          <w:shd w:val="clear" w:color="auto" w:fill="FFFFFF"/>
+        </w:rPr>
+      </w:pPr>
+      <w:r>
+        <w:rPr>
+          <w:rFonts w:ascii="Helvetica" w:hAnsi="Helvetica" w:cs="Helvetica"/>
+          <w:color w:val="505050"/>
+          <w:sz w:val="18"/>
+          <w:szCs w:val="18"/>
+          <w:shd w:val="clear" w:color="auto" w:fill="FFFFFF"/>
+        </w:rPr>
+        <w:t>https://localhost:44319/api/Appointments/AppointmentByDoctor?DoctorName=Punitha Guruswamy</w:t>
+      </w:r>
+    </w:p>
+    <w:p>
+      <w:pPr>
+        <w:rPr>
+          <w:rFonts w:ascii="Helvetica" w:hAnsi="Helvetica" w:cs="Helvetica"/>
+          <w:color w:val="505050"/>
+          <w:sz w:val="18"/>
+          <w:szCs w:val="18"/>
+          <w:shd w:val="clear" w:color="auto" w:fill="FFFFFF"/>
+          <w:lang w:val="en-US"/>
+        </w:rPr>
+      </w:pPr>
+    </w:p>
+    <w:p>
+      <w:pPr>
+        <w:rPr>
+          <w:rFonts w:cstheme="minorHAnsi"/>
+          <w:i/>
+          <w:iCs/>
+          <w:color w:val="505050"/>
+          <w:u w:val="single"/>
+          <w:shd w:val="clear" w:color="auto" w:fill="FFFFFF"/>
+        </w:rPr>
+      </w:pPr>
+      <w:r>
+        <w:rPr>
+          <w:rFonts w:cstheme="minorHAnsi"/>
+          <w:i/>
+          <w:iCs/>
+          <w:color w:val="505050"/>
+          <w:u w:val="single"/>
+          <w:shd w:val="clear" w:color="auto" w:fill="FFFFFF"/>
+          <w:lang w:val="en-US"/>
+        </w:rPr>
+        <w:t xml:space="preserve">Get </w:t>
+      </w:r>
+      <w:r>
+        <w:rPr>
+          <w:rFonts w:cstheme="minorHAnsi"/>
+          <w:i/>
+          <w:iCs/>
+          <w:color w:val="505050"/>
+          <w:u w:val="single"/>
+          <w:shd w:val="clear" w:color="auto" w:fill="FFFFFF"/>
+        </w:rPr>
+        <w:t>Appointment</w:t>
+      </w:r>
+      <w:r>
+        <w:rPr>
+          <w:rFonts w:cstheme="minorHAnsi"/>
+          <w:i/>
+          <w:iCs/>
+          <w:color w:val="505050"/>
+          <w:u w:val="single"/>
+          <w:shd w:val="clear" w:color="auto" w:fill="FFFFFF"/>
+          <w:lang w:val="en-US"/>
+        </w:rPr>
+        <w:t xml:space="preserve"> </w:t>
+      </w:r>
+      <w:r>
+        <w:rPr>
+          <w:rFonts w:cstheme="minorHAnsi"/>
+          <w:i/>
+          <w:iCs/>
+          <w:color w:val="505050"/>
+          <w:u w:val="single"/>
+          <w:shd w:val="clear" w:color="auto" w:fill="FFFFFF"/>
+        </w:rPr>
+        <w:t>By</w:t>
+      </w:r>
+      <w:r>
+        <w:rPr>
+          <w:rFonts w:cstheme="minorHAnsi"/>
+          <w:i/>
+          <w:iCs/>
+          <w:color w:val="505050"/>
+          <w:u w:val="single"/>
+          <w:shd w:val="clear" w:color="auto" w:fill="FFFFFF"/>
+          <w:lang w:val="en-US"/>
+        </w:rPr>
+        <w:t xml:space="preserve"> passing </w:t>
+      </w:r>
+      <w:r>
+        <w:rPr>
+          <w:rFonts w:cstheme="minorHAnsi"/>
+          <w:i/>
+          <w:iCs/>
+          <w:color w:val="505050"/>
+          <w:u w:val="single"/>
+          <w:shd w:val="clear" w:color="auto" w:fill="FFFFFF"/>
+        </w:rPr>
+        <w:t>Doctor</w:t>
+      </w:r>
+      <w:r>
+        <w:rPr>
+          <w:rFonts w:cstheme="minorHAnsi"/>
+          <w:i/>
+          <w:iCs/>
+          <w:color w:val="505050"/>
+          <w:u w:val="single"/>
+          <w:shd w:val="clear" w:color="auto" w:fill="FFFFFF"/>
+          <w:lang w:val="en-US"/>
+        </w:rPr>
+        <w:t>Name</w:t>
+      </w:r>
+      <w:r>
+        <w:rPr>
+          <w:rFonts w:cstheme="minorHAnsi"/>
+          <w:i/>
+          <w:iCs/>
+          <w:color w:val="505050"/>
+          <w:u w:val="single"/>
+          <w:shd w:val="clear" w:color="auto" w:fill="FFFFFF"/>
+          <w:lang w:val="en-US"/>
+        </w:rPr>
+        <w:t xml:space="preserve"> and Date</w:t>
+      </w:r>
+      <w:r>
+        <w:rPr>
+          <w:rFonts w:cstheme="minorHAnsi"/>
+          <w:i/>
+          <w:iCs/>
+          <w:color w:val="505050"/>
+          <w:u w:val="single"/>
+          <w:shd w:val="clear" w:color="auto" w:fill="FFFFFF"/>
+          <w:lang w:val="en-US"/>
+        </w:rPr>
+        <w:t>-HttpGet</w:t>
+      </w:r>
+    </w:p>
+    <w:p>
+      <w:pPr>
+        <w:rPr>
+          <w:rFonts w:ascii="Helvetica" w:hAnsi="Helvetica" w:cs="Helvetica"/>
+          <w:color w:val="505050"/>
+          <w:sz w:val="18"/>
+          <w:szCs w:val="18"/>
+          <w:shd w:val="clear" w:color="auto" w:fill="FFFFFF"/>
+        </w:rPr>
+      </w:pPr>
+      <w:r>
+        <w:rPr>
+          <w:rFonts w:ascii="Helvetica" w:hAnsi="Helvetica" w:cs="Helvetica"/>
+          <w:color w:val="505050"/>
+          <w:sz w:val="18"/>
+          <w:szCs w:val="18"/>
+          <w:shd w:val="clear" w:color="auto" w:fill="FFFFFF"/>
+        </w:rPr>
+        <w:t>ttps://localhost:44319/api/Appointments/AppointmentByDate?date=2019-09-26&amp;DoctorName=Punitha</w:t>
+      </w:r>
+    </w:p>
+    <w:p>
+      <w:pPr>
+        <w:rPr>
+          <w:rFonts w:ascii="Helvetica" w:hAnsi="Helvetica" w:cs="Helvetica"/>
+          <w:color w:val="505050"/>
+          <w:sz w:val="18"/>
+          <w:szCs w:val="18"/>
+          <w:shd w:val="clear" w:color="auto" w:fill="FFFFFF"/>
+        </w:rPr>
+      </w:pPr>
+    </w:p>
+    <w:p>
+      <w:pPr>
+        <w:rPr>
+          <w:i/>
+          <w:iCs/>
+          <w:u w:val="single"/>
+          <w:lang w:val="en-US"/>
+        </w:rPr>
+      </w:pPr>
+      <w:r>
+        <w:rPr>
+          <w:i/>
+          <w:iCs/>
+          <w:u w:val="single"/>
+        </w:rPr>
+        <w:t>Cr</w:t>
+      </w:r>
+      <w:r>
+        <w:rPr>
+          <w:i/>
+          <w:iCs/>
+          <w:u w:val="single"/>
+          <w:lang w:val="en-US"/>
+        </w:rPr>
+        <w:t>eate New Appointment</w:t>
+      </w:r>
+      <w:r>
+        <w:rPr>
+          <w:i/>
+          <w:iCs/>
+          <w:u w:val="single"/>
+          <w:lang w:val="en-US"/>
+        </w:rPr>
+        <w:t>-HttpPost</w:t>
+      </w:r>
+    </w:p>
+    <w:p>
+      <w:pPr>
+        <w:rPr>
+          <w:rFonts w:ascii="Helvetica" w:hAnsi="Helvetica" w:cs="Helvetica"/>
+          <w:color w:val="505050"/>
+          <w:sz w:val="18"/>
+          <w:szCs w:val="18"/>
+          <w:shd w:val="clear" w:color="auto" w:fill="FFFFFF"/>
+        </w:rPr>
+      </w:pPr>
+      <w:hyperlink r:id="rId9" w:history="1">
+        <w:r>
+          <w:rPr>
+            <w:rStyle w:val="Hyperlink"/>
+            <w:rFonts w:ascii="Helvetica" w:hAnsi="Helvetica" w:cs="Helvetica"/>
+            <w:sz w:val="18"/>
+            <w:szCs w:val="18"/>
+            <w:shd w:val="clear" w:color="auto" w:fill="FFFFFF"/>
+          </w:rPr>
+          <w:t>https://localhost:44319/api/Appointments/</w:t>
+        </w:r>
+        <w:r>
+          <w:rPr>
+            <w:rStyle w:val="Hyperlink"/>
+            <w:rFonts w:ascii="Helvetica" w:hAnsi="Helvetica" w:cs="Helvetica"/>
+            <w:sz w:val="18"/>
+            <w:szCs w:val="18"/>
+            <w:shd w:val="clear" w:color="auto" w:fill="FFFFFF"/>
+          </w:rPr>
+          <w:t>New</w:t>
+        </w:r>
+        <w:r>
+          <w:rPr>
+            <w:rStyle w:val="Hyperlink"/>
+            <w:rFonts w:ascii="Helvetica" w:hAnsi="Helvetica" w:cs="Helvetica"/>
+            <w:sz w:val="18"/>
+            <w:szCs w:val="18"/>
+            <w:shd w:val="clear" w:color="auto" w:fill="FFFFFF"/>
+          </w:rPr>
+          <w:t>Appointment</w:t>
+        </w:r>
+      </w:hyperlink>
+    </w:p>
+    <w:p>
+      <w:pPr>
+        <w:spacing w:line="240" w:lineRule="auto"/>
+        <w:rPr>
+          <w:lang w:val="en-US"/>
+        </w:rPr>
+      </w:pPr>
+      <w:r>
+        <w:rPr>
+          <w:lang w:val="en-US"/>
+        </w:rPr>
+        <w:t xml:space="preserve">URL Body :  </w:t>
+      </w:r>
+      <w:r>
+        <w:rPr>
+          <w:lang w:val="en-US"/>
+        </w:rPr>
+        <w:t>{</w:t>
+      </w:r>
+    </w:p>
+    <w:p>
+      <w:pPr>
+        <w:spacing w:line="240" w:lineRule="auto"/>
+        <w:ind w:left="720"/>
+        <w:rPr>
+          <w:lang w:val="en-US"/>
+        </w:rPr>
+      </w:pPr>
+      <w:r>
+        <w:rPr>
+          <w:lang w:val="en-US"/>
+        </w:rPr>
+        <w:t>"DoctorId"  :3,</w:t>
+      </w:r>
+    </w:p>
+    <w:p>
+      <w:pPr>
+        <w:spacing w:line="240" w:lineRule="auto"/>
+        <w:ind w:left="720"/>
+        <w:rPr>
+          <w:lang w:val="en-US"/>
+        </w:rPr>
+      </w:pPr>
+      <w:r>
+        <w:rPr>
+          <w:lang w:val="en-US"/>
+        </w:rPr>
+        <w:t>"PatientId" :7,</w:t>
+      </w:r>
+    </w:p>
+    <w:p>
+      <w:pPr>
+        <w:spacing w:line="240" w:lineRule="auto"/>
+        <w:ind w:left="720"/>
+        <w:rPr>
+          <w:lang w:val="en-US"/>
+        </w:rPr>
+      </w:pPr>
+      <w:r>
+        <w:rPr>
+          <w:lang w:val="en-US"/>
+        </w:rPr>
+        <w:t>"AppFrom":"2019-09-2</w:t>
+      </w:r>
+      <w:r>
+        <w:rPr>
+          <w:lang w:val="en-US"/>
+        </w:rPr>
+        <w:t>7</w:t>
+      </w:r>
+      <w:r>
+        <w:rPr>
+          <w:lang w:val="en-US"/>
+        </w:rPr>
+        <w:t>T13:00:00",</w:t>
+      </w:r>
+    </w:p>
+    <w:p>
+      <w:pPr>
+        <w:spacing w:line="240" w:lineRule="auto"/>
+        <w:ind w:left="720"/>
+        <w:rPr>
+          <w:lang w:val="en-US"/>
+        </w:rPr>
+      </w:pPr>
+      <w:r>
+        <w:rPr>
+          <w:lang w:val="en-US"/>
+        </w:rPr>
+        <w:t>"AppTo":"2019-09-2</w:t>
+      </w:r>
+      <w:r>
+        <w:rPr>
+          <w:lang w:val="en-US"/>
+        </w:rPr>
+        <w:t>7</w:t>
+      </w:r>
+      <w:r>
+        <w:rPr>
+          <w:lang w:val="en-US"/>
+        </w:rPr>
+        <w:t>T13:00:00",</w:t>
+      </w:r>
+    </w:p>
+    <w:p>
+      <w:pPr>
+        <w:spacing w:line="240" w:lineRule="auto"/>
+        <w:ind w:left="720"/>
+        <w:rPr>
+          <w:lang w:val="en-US"/>
+        </w:rPr>
+      </w:pPr>
+      <w:r>
+        <w:rPr>
+          <w:lang w:val="en-US"/>
+        </w:rPr>
+        <w:t>"Description":"</w:t>
+      </w:r>
+      <w:r>
+        <w:rPr>
+          <w:lang w:val="en-US"/>
+        </w:rPr>
+        <w:t>New Descripton</w:t>
+      </w:r>
+      <w:r>
+        <w:rPr>
+          <w:lang w:val="en-US"/>
+        </w:rPr>
+        <w:t>"</w:t>
+      </w:r>
+      <w:r>
+        <w:rPr>
+          <w:lang w:val="en-US"/>
+        </w:rPr>
+        <w:tab/>
+      </w:r>
+      <w:r>
+        <w:rPr>
+          <w:lang w:val="en-US"/>
+        </w:rPr>
+        <w:t xml:space="preserve"> }</w:t>
+      </w:r>
+    </w:p>
+    <w:p>
+      <w:pPr>
+        <w:spacing w:line="240" w:lineRule="auto"/>
+        <w:ind w:left="720"/>
+        <w:rPr>
+          <w:rFonts w:ascii="Helvetica" w:hAnsi="Helvetica" w:cs="Helvetica"/>
+          <w:color w:val="505050"/>
+          <w:sz w:val="18"/>
+          <w:szCs w:val="18"/>
+          <w:shd w:val="clear" w:color="auto" w:fill="FFFFFF"/>
+        </w:rPr>
+      </w:pPr>
+    </w:p>
+    <w:p>
+      <w:pPr>
+        <w:rPr>
+          <w:rFonts w:cstheme="minorHAnsi"/>
+          <w:i/>
+          <w:iCs/>
+          <w:color w:val="505050"/>
+          <w:u w:val="single"/>
+          <w:shd w:val="clear" w:color="auto" w:fill="FFFFFF"/>
+          <w:lang w:val="en-US"/>
+        </w:rPr>
+      </w:pPr>
+      <w:r>
+        <w:rPr>
+          <w:rFonts w:cstheme="minorHAnsi"/>
+          <w:i/>
+          <w:iCs/>
+          <w:color w:val="505050"/>
+          <w:u w:val="single"/>
+          <w:shd w:val="clear" w:color="auto" w:fill="FFFFFF"/>
+          <w:lang w:val="en-US"/>
+        </w:rPr>
+        <w:t>Update Existing Appointment</w:t>
+      </w:r>
+      <w:r>
+        <w:rPr>
+          <w:rFonts w:cstheme="minorHAnsi"/>
+          <w:i/>
+          <w:iCs/>
+          <w:color w:val="505050"/>
+          <w:u w:val="single"/>
+          <w:shd w:val="clear" w:color="auto" w:fill="FFFFFF"/>
+          <w:lang w:val="en-US"/>
+        </w:rPr>
+        <w:t>-HttpPut</w:t>
+      </w:r>
+    </w:p>
+    <w:p>
+      <w:pPr>
+        <w:rPr>
+          <w:rFonts w:ascii="Helvetica" w:hAnsi="Helvetica" w:cs="Helvetica"/>
+          <w:color w:val="505050"/>
+          <w:sz w:val="18"/>
+          <w:szCs w:val="18"/>
+          <w:shd w:val="clear" w:color="auto" w:fill="FFFFFF"/>
+        </w:rPr>
+      </w:pPr>
+      <w:hyperlink r:id="rId10" w:history="1">
+        <w:r>
+          <w:rPr>
+            <w:rStyle w:val="Hyperlink"/>
+            <w:rFonts w:ascii="Helvetica" w:hAnsi="Helvetica" w:cs="Helvetica"/>
+            <w:sz w:val="18"/>
+            <w:szCs w:val="18"/>
+            <w:shd w:val="clear" w:color="auto" w:fill="FFFFFF"/>
+          </w:rPr>
+          <w:t>https://localhost:44319/api/Appointments/UpdateAppointment</w:t>
+        </w:r>
+      </w:hyperlink>
+    </w:p>
+    <w:p>
+      <w:pPr>
+        <w:rPr>
+          <w:lang w:val="en-US"/>
+        </w:rPr>
+      </w:pPr>
+      <w:r>
+        <w:rPr>
+          <w:lang w:val="en-US"/>
+        </w:rPr>
+        <w:t>{</w:t>
+      </w:r>
+    </w:p>
+    <w:p>
+      <w:pPr>
+        <w:ind w:left="720"/>
+        <w:rPr>
+          <w:lang w:val="en-US"/>
+        </w:rPr>
+      </w:pPr>
+      <w:r>
+        <w:rPr>
+          <w:lang w:val="en-US"/>
+        </w:rPr>
+        <w:t>"Id":10004,</w:t>
+      </w:r>
+    </w:p>
+    <w:p>
+      <w:pPr>
+        <w:ind w:left="720"/>
+        <w:rPr>
+          <w:lang w:val="en-US"/>
+        </w:rPr>
+      </w:pPr>
+      <w:r>
+        <w:rPr>
+          <w:lang w:val="en-US"/>
+        </w:rPr>
+        <w:t>"DoctorId"  :5,</w:t>
+      </w:r>
+    </w:p>
+    <w:p>
+      <w:pPr>
+        <w:ind w:left="720"/>
+        <w:rPr>
+          <w:lang w:val="en-US"/>
+        </w:rPr>
+      </w:pPr>
+      <w:r>
+        <w:rPr>
+          <w:lang w:val="en-US"/>
+        </w:rPr>
+        <w:t>"PatientId" :7,</w:t>
+      </w:r>
+    </w:p>
+    <w:p>
+      <w:pPr>
+        <w:ind w:left="720"/>
+        <w:rPr>
+          <w:lang w:val="en-US"/>
+        </w:rPr>
+      </w:pPr>
+      <w:r>
+        <w:rPr>
+          <w:lang w:val="en-US"/>
+        </w:rPr>
+        <w:t>"AppFrom":"2019-09-26T12:00:00",</w:t>
+      </w:r>
+    </w:p>
+    <w:p>
+      <w:pPr>
+        <w:ind w:left="720"/>
+        <w:rPr>
+          <w:lang w:val="en-US"/>
+        </w:rPr>
+      </w:pPr>
+      <w:r>
+        <w:rPr>
+          <w:lang w:val="en-US"/>
+        </w:rPr>
+        <w:t>"AppTo":"2019-09-26T12:40:00",</w:t>
+      </w:r>
+    </w:p>
+    <w:p>
+      <w:pPr>
+        <w:ind w:left="720"/>
+        <w:rPr>
+          <w:lang w:val="en-US"/>
+        </w:rPr>
+      </w:pPr>
+      <w:r>
+        <w:rPr>
+          <w:lang w:val="en-US"/>
+        </w:rPr>
+        <w:t>"Description":"Upddated through HttpPutt"</w:t>
+      </w:r>
+      <w:r>
+        <w:rPr>
+          <w:lang w:val="en-US"/>
+        </w:rPr>
+        <w:tab/>
+      </w:r>
+    </w:p>
+    <w:p>
+      <w:pPr>
+        <w:rPr>
+          <w:lang w:val="en-US"/>
+        </w:rPr>
+      </w:pPr>
+      <w:r>
+        <w:rPr>
+          <w:lang w:val="en-US"/>
+        </w:rPr>
+        <w:t>}</w:t>
+      </w:r>
+    </w:p>
+    <w:p>
+      <w:pPr>
         <w:pStyle w:val="ListParagraph"/>
         <w:rPr>
           <w:lang w:val="en-US"/>
@@ -413,7 +1241,7 @@
       </w:pPr>
     </w:p>
     <w:sectPr>
-      <w:headerReference w:type="default" r:id="rId9"/>
+      <w:headerReference w:type="default" r:id="rId11"/>
       <w:pgSz w:w="11906" w:h="16838"/>
       <w:pgMar w:top="1440" w:right="1440" w:bottom="1440" w:left="1440" w:header="708" w:footer="708" w:gutter="0"/>
       <w:cols w:space="708"/>
@@ -496,19 +1324,11 @@
         <w:lang w:val="en-US"/>
       </w:rPr>
     </w:pPr>
-    <w:proofErr w:type="spellStart"/>
     <w:r>
       <w:rPr>
         <w:lang w:val="en-US"/>
       </w:rPr>
-      <w:t>By:Punithavathy</w:t>
-    </w:r>
-    <w:proofErr w:type="spellEnd"/>
-    <w:r>
-      <w:rPr>
-        <w:lang w:val="en-US"/>
-      </w:rPr>
-      <w:t xml:space="preserve"> Guruswamy</w:t>
+      <w:t>By:Punithavathy Guruswamy</w:t>
     </w:r>
   </w:p>
 </w:hdr>
@@ -758,6 +1578,7 @@
     <w:lsdException w:name="HTML Sample" w:semiHidden="1" w:unhideWhenUsed="1"/>
     <w:lsdException w:name="HTML Typewriter" w:semiHidden="1" w:unhideWhenUsed="1"/>
     <w:lsdException w:name="HTML Variable" w:semiHidden="1" w:unhideWhenUsed="1"/>
+    <w:lsdException w:name="Normal Table" w:semiHidden="1" w:unhideWhenUsed="1"/>
     <w:lsdException w:name="annotation subject" w:semiHidden="1" w:unhideWhenUsed="1"/>
     <w:lsdException w:name="No List" w:semiHidden="1" w:unhideWhenUsed="1"/>
     <w:lsdException w:name="Outline List 1" w:semiHidden="1" w:unhideWhenUsed="1"/>
@@ -803,9 +1624,11 @@
     <w:lsdException w:name="Table Subtle 1" w:semiHidden="1" w:unhideWhenUsed="1"/>
     <w:lsdException w:name="Table Subtle 2" w:semiHidden="1" w:unhideWhenUsed="1"/>
     <w:lsdException w:name="Table Web 1" w:semiHidden="1" w:unhideWhenUsed="1"/>
+    <w:lsdException w:name="Table Web 2" w:semiHidden="1" w:unhideWhenUsed="1"/>
     <w:lsdException w:name="Table Web 3" w:semiHidden="1" w:unhideWhenUsed="1"/>
     <w:lsdException w:name="Balloon Text" w:semiHidden="1" w:unhideWhenUsed="1"/>
     <w:lsdException w:name="Table Grid" w:uiPriority="39"/>
+    <w:lsdException w:name="Table Theme" w:semiHidden="1" w:unhideWhenUsed="1"/>
     <w:lsdException w:name="Placeholder Text" w:semiHidden="1"/>
     <w:lsdException w:name="No Spacing" w:uiPriority="1" w:qFormat="1"/>
     <w:lsdException w:name="Light Shading" w:uiPriority="60"/>
@@ -1440,7 +2263,7 @@
 </file>
 
 <file path=customXml/itemProps1.xml><?xml version="1.0" encoding="utf-8"?>
-<ds:datastoreItem xmlns:ds="http://schemas.openxmlformats.org/officeDocument/2006/customXml" ds:itemID="{6905E665-72A0-4FEA-A556-AC8EC28BFCD5}">
+<ds:datastoreItem xmlns:ds="http://schemas.openxmlformats.org/officeDocument/2006/customXml" ds:itemID="{8FD7FC3B-AAE5-4955-9D71-F50472C95154}">
   <ds:schemaRefs>
     <ds:schemaRef ds:uri="http://schemas.openxmlformats.org/officeDocument/2006/bibliography"/>
   </ds:schemaRefs>

</xml_diff>